<commit_message>
minor tweaks to dashboard. added screenshots
</commit_message>
<xml_diff>
--- a/Abgabe_Unterlagen/division_of_tasks.docx
+++ b/Abgabe_Unterlagen/division_of_tasks.docx
@@ -1,6 +1,6 @@
 
 <file path=word/document.xml><?xml version="1.0" encoding="utf-8"?>
-<w:document xmlns:o="urn:schemas-microsoft-com:office:office" xmlns:r="http://schemas.openxmlformats.org/officeDocument/2006/relationships" xmlns:v="urn:schemas-microsoft-com:vml" xmlns:w="http://schemas.openxmlformats.org/wordprocessingml/2006/main" xmlns:w10="urn:schemas-microsoft-com:office:word" xmlns:wp="http://schemas.openxmlformats.org/drawingml/2006/wordprocessingDrawing" xmlns:wps="http://schemas.microsoft.com/office/word/2010/wordprocessingShape" xmlns:wpg="http://schemas.microsoft.com/office/word/2010/wordprocessingGroup" xmlns:mc="http://schemas.openxmlformats.org/markup-compatibility/2006" xmlns:wp14="http://schemas.microsoft.com/office/word/2010/wordprocessingDrawing" xmlns:w14="http://schemas.microsoft.com/office/word/2010/wordml" mc:Ignorable="w14 wp14">
+<w:document xmlns:o="urn:schemas-microsoft-com:office:office" xmlns:r="http://schemas.openxmlformats.org/officeDocument/2006/relationships" xmlns:v="urn:schemas-microsoft-com:vml" xmlns:w="http://schemas.openxmlformats.org/wordprocessingml/2006/main" xmlns:w10="urn:schemas-microsoft-com:office:word" xmlns:wp="http://schemas.openxmlformats.org/drawingml/2006/wordprocessingDrawing" xmlns:wps="http://schemas.microsoft.com/office/word/2010/wordprocessingShape" xmlns:wpg="http://schemas.microsoft.com/office/word/2010/wordprocessingGroup" xmlns:mc="http://schemas.openxmlformats.org/markup-compatibility/2006" xmlns:wp14="http://schemas.microsoft.com/office/word/2010/wordprocessingDrawing" xmlns:w14="http://schemas.microsoft.com/office/word/2010/wordml" xmlns:w15="http://schemas.microsoft.com/office/word/2012/wordml" mc:Ignorable="w14 wp14 w15">
   <w:body>
     <w:p>
       <w:pPr>
@@ -16,35 +16,7 @@
           <w:b/>
           <w:lang w:val="en-GB"/>
         </w:rPr>
-        <w:t xml:space="preserve">Platforms and Systems for eLearning </w:t>
-      </w:r>
-      <w:r>
-        <w:rPr>
-          <w:b/>
-          <w:lang w:val="en-GB"/>
-        </w:rPr>
-        <w:t xml:space="preserve">WS </w:t>
-      </w:r>
-      <w:r>
-        <w:rPr>
-          <w:b/>
-          <w:lang w:val="en-GB"/>
-        </w:rPr>
-        <w:t>2022/</w:t>
-      </w:r>
-      <w:r>
-        <w:rPr>
-          <w:b/>
-          <w:lang w:val="en-GB"/>
-        </w:rPr>
-        <w:t>2023</w:t>
-      </w:r>
-      <w:r>
-        <w:rPr>
-          <w:b/>
-          <w:lang w:val="en-GB"/>
-        </w:rPr>
-        <w:t xml:space="preserve"> </w:t>
+        <w:t xml:space="preserve">Platforms and Systems for eLearning WS 2022/2023 </w:t>
       </w:r>
     </w:p>
     <w:p>
@@ -61,14 +33,7 @@
           <w:b/>
           <w:lang w:val="en-GB"/>
         </w:rPr>
-        <w:t xml:space="preserve">Project </w:t>
-      </w:r>
-      <w:r>
-        <w:rPr>
-          <w:b/>
-          <w:lang w:val="en-GB"/>
-        </w:rPr>
-        <w:t>3</w:t>
+        <w:t>Project 3</w:t>
       </w:r>
     </w:p>
     <w:p>
@@ -144,7 +109,12 @@
           <w:lang w:val="en-GB"/>
         </w:rPr>
         <w:t xml:space="preserve">Andreas Scholl: </w:t>
-        <w:tab/>
+      </w:r>
+      <w:r>
+        <w:rPr>
+          <w:lang w:val="en-GB"/>
+        </w:rPr>
+        <w:t>Basic structure (tabs) and plots</w:t>
       </w:r>
     </w:p>
     <w:p>
@@ -163,13 +133,7 @@
         <w:rPr>
           <w:lang w:val="en-GB"/>
         </w:rPr>
-        <w:t xml:space="preserve">Katrin Peikert: </w:t>
-      </w:r>
-      <w:r>
-        <w:rPr>
-          <w:lang w:val="en-GB"/>
-        </w:rPr>
-        <w:t>Wordcloud</w:t>
+        <w:t>Katrin Peikert: Wordcloud</w:t>
       </w:r>
     </w:p>
     <w:p>
@@ -189,7 +153,13 @@
         <w:rPr>
           <w:lang w:val="en-GB"/>
         </w:rPr>
-        <w:t>Kenny La:</w:t>
+        <w:t xml:space="preserve">Kenny La: </w:t>
+      </w:r>
+      <w:r>
+        <w:rPr>
+          <w:lang w:val="en-GB"/>
+        </w:rPr>
+        <w:t>Mapclient, Citiymap, Heatmap</w:t>
       </w:r>
     </w:p>
     <w:p>
@@ -220,7 +190,7 @@
     <w:sectPr>
       <w:type w:val="nextPage"/>
       <w:pgSz w:w="11906" w:h="16838"/>
-      <w:pgMar w:left="1417" w:right="1417" w:header="0" w:top="1417" w:footer="0" w:bottom="1134" w:gutter="0"/>
+      <w:pgMar w:left="1417" w:right="1417" w:gutter="0" w:header="0" w:top="1417" w:footer="0" w:bottom="1134"/>
       <w:pgNumType w:fmt="decimal"/>
       <w:formProt w:val="false"/>
       <w:textDirection w:val="lrTb"/>
@@ -647,10 +617,10 @@
     <w:qFormat/>
     <w:rPr/>
   </w:style>
-  <w:style w:type="paragraph" w:styleId="Berschrift">
-    <w:name w:val="Überschrift"/>
+  <w:style w:type="paragraph" w:styleId="Heading">
+    <w:name w:val="Heading"/>
     <w:basedOn w:val="Normal"/>
-    <w:next w:val="Textkrper"/>
+    <w:next w:val="TextBody"/>
     <w:qFormat/>
     <w:pPr>
       <w:keepNext w:val="true"/>
@@ -662,7 +632,7 @@
       <w:szCs w:val="28"/>
     </w:rPr>
   </w:style>
-  <w:style w:type="paragraph" w:styleId="Textkrper">
+  <w:style w:type="paragraph" w:styleId="TextBody">
     <w:name w:val="Body Text"/>
     <w:basedOn w:val="Normal"/>
     <w:pPr>
@@ -670,15 +640,15 @@
     </w:pPr>
     <w:rPr/>
   </w:style>
-  <w:style w:type="paragraph" w:styleId="Aufzhlung">
+  <w:style w:type="paragraph" w:styleId="List">
     <w:name w:val="List"/>
-    <w:basedOn w:val="Textkrper"/>
+    <w:basedOn w:val="TextBody"/>
     <w:pPr/>
     <w:rPr>
       <w:rFonts w:cs="Arial"/>
     </w:rPr>
   </w:style>
-  <w:style w:type="paragraph" w:styleId="Beschriftung">
+  <w:style w:type="paragraph" w:styleId="Caption">
     <w:name w:val="Caption"/>
     <w:basedOn w:val="Normal"/>
     <w:qFormat/>
@@ -692,6 +662,32 @@
       <w:iCs/>
       <w:sz w:val="24"/>
       <w:szCs w:val="24"/>
+    </w:rPr>
+  </w:style>
+  <w:style w:type="paragraph" w:styleId="Index">
+    <w:name w:val="Index"/>
+    <w:basedOn w:val="Normal"/>
+    <w:qFormat/>
+    <w:pPr>
+      <w:suppressLineNumbers/>
+    </w:pPr>
+    <w:rPr>
+      <w:rFonts w:cs="Arial"/>
+    </w:rPr>
+  </w:style>
+  <w:style w:type="paragraph" w:styleId="Berschrift">
+    <w:name w:val="Überschrift"/>
+    <w:basedOn w:val="Normal"/>
+    <w:next w:val="TextBody"/>
+    <w:qFormat/>
+    <w:pPr>
+      <w:keepNext w:val="true"/>
+      <w:spacing w:before="240" w:after="120"/>
+    </w:pPr>
+    <w:rPr>
+      <w:rFonts w:ascii="Liberation Sans" w:hAnsi="Liberation Sans" w:eastAsia="Microsoft YaHei" w:cs="Arial"/>
+      <w:sz w:val="28"/>
+      <w:szCs w:val="28"/>
     </w:rPr>
   </w:style>
   <w:style w:type="paragraph" w:styleId="Verzeichnis">

</xml_diff>